<commit_message>
commands & readme updated
</commit_message>
<xml_diff>
--- a/voicecontrol2/Readme.docx
+++ b/voicecontrol2/Readme.docx
@@ -148,7 +148,15 @@
         <w:rPr>
           <w:bCs/>
         </w:rPr>
-        <w:t>InstallAUISuite.sh</w:t>
+        <w:t>Insta</w:t>
+      </w:r>
+      <w:bookmarkStart w:id="0" w:name="_GoBack"/>
+      <w:bookmarkEnd w:id="0"/>
+      <w:r>
+        <w:rPr>
+          <w:bCs/>
+        </w:rPr>
+        <w:t>llAUISuite.sh</w:t>
       </w:r>
     </w:p>
     <w:p/>
@@ -219,63 +227,203 @@
       <w:proofErr w:type="spellStart"/>
       <w:proofErr w:type="gramStart"/>
       <w:r>
+        <w:t>sudo</w:t>
+      </w:r>
+      <w:proofErr w:type="spellEnd"/>
+      <w:proofErr w:type="gramEnd"/>
+      <w:r>
+        <w:t xml:space="preserve"> </w:t>
+      </w:r>
+      <w:proofErr w:type="spellStart"/>
+      <w:r>
         <w:t>voicecommand</w:t>
       </w:r>
       <w:proofErr w:type="spellEnd"/>
+      <w:r>
+        <w:t xml:space="preserve"> -s -f .</w:t>
+      </w:r>
+      <w:proofErr w:type="spellStart"/>
+      <w:r>
+        <w:t>commands.conf</w:t>
+      </w:r>
+      <w:proofErr w:type="spellEnd"/>
+    </w:p>
+    <w:p>
+      <w:pPr>
+        <w:pStyle w:val="Heading2"/>
+      </w:pPr>
+      <w:proofErr w:type="spellStart"/>
+      <w:r>
+        <w:t>Config</w:t>
+      </w:r>
+      <w:proofErr w:type="spellEnd"/>
+      <w:r>
+        <w:t xml:space="preserve"> setup</w:t>
+      </w:r>
+    </w:p>
+    <w:p>
+      <w:proofErr w:type="spellStart"/>
+      <w:proofErr w:type="gramStart"/>
+      <w:r>
+        <w:t>sudo</w:t>
+      </w:r>
+      <w:proofErr w:type="spellEnd"/>
       <w:proofErr w:type="gramEnd"/>
       <w:r>
-        <w:t xml:space="preserve"> -s -f .</w:t>
-      </w:r>
-      <w:proofErr w:type="spellStart"/>
-      <w:r>
-        <w:t>commands.conf</w:t>
-      </w:r>
-      <w:proofErr w:type="spellEnd"/>
-    </w:p>
+        <w:t xml:space="preserve"> </w:t>
+      </w:r>
+      <w:proofErr w:type="spellStart"/>
+      <w:r>
+        <w:t>voicecommand</w:t>
+      </w:r>
+      <w:proofErr w:type="spellEnd"/>
+      <w:r>
+        <w:t xml:space="preserve"> –e</w:t>
+      </w:r>
+    </w:p>
+    <w:p>
+      <w:r>
+        <w:t>#</w:t>
+      </w:r>
+      <w:proofErr w:type="gramStart"/>
+      <w:r>
+        <w:t>now</w:t>
+      </w:r>
+      <w:proofErr w:type="gramEnd"/>
+      <w:r>
+        <w:t xml:space="preserve"> copy &amp; paste </w:t>
+      </w:r>
+      <w:proofErr w:type="spellStart"/>
+      <w:r>
+        <w:t>command.conf</w:t>
+      </w:r>
+      <w:proofErr w:type="spellEnd"/>
+      <w:r>
+        <w:t xml:space="preserve"> to terminal</w:t>
+      </w:r>
+    </w:p>
+    <w:p/>
     <w:p>
       <w:pPr>
         <w:pStyle w:val="Heading2"/>
       </w:pPr>
       <w:proofErr w:type="spellStart"/>
       <w:r>
-        <w:t>Config</w:t>
-      </w:r>
-      <w:proofErr w:type="spellEnd"/>
-      <w:r>
-        <w:t xml:space="preserve"> setup</w:t>
+        <w:t>Autostart</w:t>
+      </w:r>
+      <w:proofErr w:type="spellEnd"/>
+      <w:r>
+        <w:t xml:space="preserve"> at boot</w:t>
       </w:r>
     </w:p>
     <w:p>
       <w:proofErr w:type="spellStart"/>
       <w:proofErr w:type="gramStart"/>
       <w:r>
+        <w:t>sudo</w:t>
+      </w:r>
+      <w:proofErr w:type="spellEnd"/>
+      <w:proofErr w:type="gramEnd"/>
+      <w:r>
+        <w:t xml:space="preserve"> </w:t>
+      </w:r>
+      <w:proofErr w:type="spellStart"/>
+      <w:r>
+        <w:t>nano</w:t>
+      </w:r>
+      <w:proofErr w:type="spellEnd"/>
+      <w:r>
+        <w:t xml:space="preserve"> /</w:t>
+      </w:r>
+      <w:proofErr w:type="spellStart"/>
+      <w:r>
+        <w:t>etc</w:t>
+      </w:r>
+      <w:proofErr w:type="spellEnd"/>
+      <w:r>
+        <w:t>/</w:t>
+      </w:r>
+      <w:proofErr w:type="spellStart"/>
+      <w:r>
+        <w:t>init.d</w:t>
+      </w:r>
+      <w:proofErr w:type="spellEnd"/>
+      <w:r>
+        <w:t>/</w:t>
+      </w:r>
+      <w:proofErr w:type="spellStart"/>
+      <w:r>
         <w:t>voicecommand</w:t>
       </w:r>
       <w:proofErr w:type="spellEnd"/>
+    </w:p>
+    <w:p>
+      <w:proofErr w:type="spellStart"/>
+      <w:proofErr w:type="gramStart"/>
+      <w:r>
+        <w:t>sudo</w:t>
+      </w:r>
+      <w:proofErr w:type="spellEnd"/>
       <w:proofErr w:type="gramEnd"/>
       <w:r>
-        <w:t xml:space="preserve"> –e</w:t>
-      </w:r>
-    </w:p>
-    <w:p>
-      <w:r>
-        <w:t>#</w:t>
-      </w:r>
+        <w:t xml:space="preserve"> </w:t>
+      </w:r>
+      <w:proofErr w:type="spellStart"/>
+      <w:r>
+        <w:t>chmod</w:t>
+      </w:r>
+      <w:proofErr w:type="spellEnd"/>
+      <w:r>
+        <w:t xml:space="preserve"> 755 /</w:t>
+      </w:r>
+      <w:proofErr w:type="spellStart"/>
+      <w:r>
+        <w:t>etc</w:t>
+      </w:r>
+      <w:proofErr w:type="spellEnd"/>
+      <w:r>
+        <w:t>/</w:t>
+      </w:r>
+      <w:proofErr w:type="spellStart"/>
+      <w:r>
+        <w:t>init.d</w:t>
+      </w:r>
+      <w:proofErr w:type="spellEnd"/>
+      <w:r>
+        <w:t>/</w:t>
+      </w:r>
+      <w:proofErr w:type="spellStart"/>
+      <w:r>
+        <w:t>voicecommand</w:t>
+      </w:r>
+      <w:proofErr w:type="spellEnd"/>
+    </w:p>
+    <w:p>
+      <w:proofErr w:type="spellStart"/>
       <w:proofErr w:type="gramStart"/>
       <w:r>
-        <w:t>now</w:t>
-      </w:r>
+        <w:t>sudo</w:t>
+      </w:r>
+      <w:proofErr w:type="spellEnd"/>
       <w:proofErr w:type="gramEnd"/>
       <w:r>
-        <w:t xml:space="preserve"> copy &amp; paste </w:t>
-      </w:r>
-      <w:proofErr w:type="spellStart"/>
-      <w:r>
-        <w:t>command.conf</w:t>
-      </w:r>
-      <w:proofErr w:type="spellEnd"/>
-      <w:r>
-        <w:t xml:space="preserve"> to terminal</w:t>
+        <w:t xml:space="preserve"> update-</w:t>
+      </w:r>
+      <w:proofErr w:type="spellStart"/>
+      <w:r>
+        <w:t>rc.d</w:t>
+      </w:r>
+      <w:proofErr w:type="spellEnd"/>
+      <w:r>
+        <w:t xml:space="preserve"> </w:t>
+      </w:r>
+      <w:proofErr w:type="spellStart"/>
+      <w:r>
+        <w:t>voicecommand</w:t>
+      </w:r>
+      <w:proofErr w:type="spellEnd"/>
+      <w:r>
+        <w:t xml:space="preserve"> defaults</w:t>
       </w:r>
     </w:p>
     <w:p/>
@@ -283,6 +431,9 @@
       <w:pPr>
         <w:pStyle w:val="Heading2"/>
       </w:pPr>
+      <w:r>
+        <w:t xml:space="preserve">Remove </w:t>
+      </w:r>
       <w:proofErr w:type="spellStart"/>
       <w:r>
         <w:t>Autostart</w:t>
@@ -303,13 +454,50 @@
       <w:r>
         <w:t xml:space="preserve"> </w:t>
       </w:r>
-      <w:proofErr w:type="spellStart"/>
-      <w:r>
-        <w:t>nano</w:t>
-      </w:r>
-      <w:proofErr w:type="spellEnd"/>
-      <w:r>
-        <w:t xml:space="preserve"> /</w:t>
+      <w:r>
+        <w:t>update-</w:t>
+      </w:r>
+      <w:proofErr w:type="spellStart"/>
+      <w:r>
+        <w:t>rc.d</w:t>
+      </w:r>
+      <w:proofErr w:type="spellEnd"/>
+      <w:r>
+        <w:t xml:space="preserve"> -f </w:t>
+      </w:r>
+      <w:proofErr w:type="spellStart"/>
+      <w:r>
+        <w:t>voicecommand</w:t>
+      </w:r>
+      <w:proofErr w:type="spellEnd"/>
+      <w:r>
+        <w:t xml:space="preserve"> </w:t>
+      </w:r>
+      <w:r>
+        <w:t>remove</w:t>
+      </w:r>
+    </w:p>
+    <w:p>
+      <w:proofErr w:type="spellStart"/>
+      <w:proofErr w:type="gramStart"/>
+      <w:r>
+        <w:t>sudo</w:t>
+      </w:r>
+      <w:proofErr w:type="spellEnd"/>
+      <w:proofErr w:type="gramEnd"/>
+      <w:r>
+        <w:t xml:space="preserve"> </w:t>
+      </w:r>
+      <w:proofErr w:type="spellStart"/>
+      <w:r>
+        <w:t>rm</w:t>
+      </w:r>
+      <w:proofErr w:type="spellEnd"/>
+      <w:r>
+        <w:t xml:space="preserve"> </w:t>
+      </w:r>
+      <w:r>
+        <w:t>/</w:t>
       </w:r>
       <w:proofErr w:type="spellStart"/>
       <w:r>
@@ -334,126 +522,89 @@
       <w:proofErr w:type="spellEnd"/>
     </w:p>
     <w:p>
+      <w:pPr>
+        <w:pStyle w:val="Heading1"/>
+      </w:pPr>
+      <w:r>
+        <w:t>Usage</w:t>
+      </w:r>
+    </w:p>
+    <w:p>
+      <w:pPr>
+        <w:pStyle w:val="Heading2"/>
+      </w:pPr>
+      <w:r>
+        <w:t>Running</w:t>
+      </w:r>
+    </w:p>
+    <w:p>
       <w:proofErr w:type="spellStart"/>
       <w:proofErr w:type="gramStart"/>
       <w:r>
-        <w:t>sudo</w:t>
+        <w:t>pkill</w:t>
       </w:r>
       <w:proofErr w:type="spellEnd"/>
       <w:proofErr w:type="gramEnd"/>
       <w:r>
+        <w:t xml:space="preserve"> -9 </w:t>
+      </w:r>
+      <w:proofErr w:type="spellStart"/>
+      <w:r>
+        <w:t>arecord</w:t>
+      </w:r>
+      <w:proofErr w:type="spellEnd"/>
+      <w:r>
         <w:t xml:space="preserve"> </w:t>
       </w:r>
-      <w:proofErr w:type="spellStart"/>
-      <w:r>
-        <w:t>chmod</w:t>
-      </w:r>
-      <w:proofErr w:type="spellEnd"/>
-      <w:r>
-        <w:t xml:space="preserve"> 755 /</w:t>
-      </w:r>
-      <w:proofErr w:type="spellStart"/>
-      <w:r>
-        <w:t>etc</w:t>
-      </w:r>
-      <w:proofErr w:type="spellEnd"/>
-      <w:r>
-        <w:t>/</w:t>
-      </w:r>
-      <w:proofErr w:type="spellStart"/>
-      <w:r>
-        <w:t>init.d</w:t>
-      </w:r>
-      <w:proofErr w:type="spellEnd"/>
-      <w:r>
-        <w:t>/</w:t>
-      </w:r>
-      <w:proofErr w:type="spellStart"/>
-      <w:r>
-        <w:t>voicecommand</w:t>
-      </w:r>
-      <w:proofErr w:type="spellEnd"/>
-    </w:p>
-    <w:p>
-      <w:proofErr w:type="spellStart"/>
-      <w:r>
-        <w:t>sudo</w:t>
-      </w:r>
-      <w:proofErr w:type="spellEnd"/>
-      <w:r>
-        <w:t xml:space="preserve"> update-</w:t>
-      </w:r>
-      <w:proofErr w:type="spellStart"/>
-      <w:r>
-        <w:t>rc.d</w:t>
-      </w:r>
-      <w:proofErr w:type="spellEnd"/>
-      <w:r>
-        <w:t xml:space="preserve"> </w:t>
-      </w:r>
-      <w:proofErr w:type="spellStart"/>
-      <w:r>
-        <w:t>voicecommand</w:t>
-      </w:r>
-      <w:proofErr w:type="spellEnd"/>
-      <w:r>
-        <w:t xml:space="preserve"> </w:t>
-      </w:r>
-      <w:bookmarkStart w:id="0" w:name="_GoBack"/>
-      <w:bookmarkEnd w:id="0"/>
-      <w:r>
-        <w:t>defaults</w:t>
-      </w:r>
-    </w:p>
-    <w:p>
-      <w:pPr>
-        <w:pStyle w:val="Heading1"/>
-      </w:pPr>
-      <w:r>
-        <w:t>Usage</w:t>
-      </w:r>
-    </w:p>
+    </w:p>
+    <w:p>
+      <w:proofErr w:type="spellStart"/>
+      <w:proofErr w:type="gramStart"/>
+      <w:r>
+        <w:t>voicecomman</w:t>
+      </w:r>
+      <w:r>
+        <w:t>d</w:t>
+      </w:r>
+      <w:proofErr w:type="spellEnd"/>
+      <w:proofErr w:type="gramEnd"/>
+    </w:p>
+    <w:p/>
     <w:p>
       <w:pPr>
         <w:pStyle w:val="Heading2"/>
-      </w:pPr>
-      <w:r>
-        <w:t>Running</w:t>
-      </w:r>
-    </w:p>
-    <w:p>
-      <w:proofErr w:type="spellStart"/>
-      <w:proofErr w:type="gramStart"/>
-      <w:r>
-        <w:t>pkill</w:t>
-      </w:r>
-      <w:proofErr w:type="spellEnd"/>
-      <w:proofErr w:type="gramEnd"/>
-      <w:r>
-        <w:t xml:space="preserve"> -9 </w:t>
-      </w:r>
-      <w:proofErr w:type="spellStart"/>
-      <w:r>
-        <w:t>arecord</w:t>
-      </w:r>
-      <w:proofErr w:type="spellEnd"/>
-      <w:r>
-        <w:t xml:space="preserve"> </w:t>
-      </w:r>
-    </w:p>
-    <w:p>
-      <w:proofErr w:type="spellStart"/>
-      <w:proofErr w:type="gramStart"/>
-      <w:r>
-        <w:t>voicecomman</w:t>
-      </w:r>
-      <w:r>
-        <w:t>d</w:t>
-      </w:r>
-      <w:proofErr w:type="spellEnd"/>
-      <w:proofErr w:type="gramEnd"/>
-    </w:p>
-    <w:p/>
+        <w:rPr>
+          <w:noProof/>
+        </w:rPr>
+      </w:pPr>
+      <w:r>
+        <w:rPr>
+          <w:noProof/>
+        </w:rPr>
+        <w:lastRenderedPageBreak/>
+        <w:t>Keyword</w:t>
+      </w:r>
+    </w:p>
+    <w:p>
+      <w:pPr>
+        <w:rPr>
+          <w:noProof/>
+        </w:rPr>
+      </w:pPr>
+      <w:r>
+        <w:rPr>
+          <w:noProof/>
+        </w:rPr>
+        <w:t>pi</w:t>
+      </w:r>
+    </w:p>
+    <w:p>
+      <w:pPr>
+        <w:rPr>
+          <w:noProof/>
+        </w:rPr>
+      </w:pPr>
+    </w:p>
     <w:p>
       <w:pPr>
         <w:pStyle w:val="Heading2"/>
@@ -465,41 +616,6 @@
         <w:rPr>
           <w:noProof/>
         </w:rPr>
-        <w:t>Keyword</w:t>
-      </w:r>
-    </w:p>
-    <w:p>
-      <w:pPr>
-        <w:rPr>
-          <w:noProof/>
-        </w:rPr>
-      </w:pPr>
-      <w:r>
-        <w:rPr>
-          <w:noProof/>
-        </w:rPr>
-        <w:t>pi</w:t>
-      </w:r>
-    </w:p>
-    <w:p>
-      <w:pPr>
-        <w:rPr>
-          <w:noProof/>
-        </w:rPr>
-      </w:pPr>
-    </w:p>
-    <w:p>
-      <w:pPr>
-        <w:pStyle w:val="Heading2"/>
-        <w:rPr>
-          <w:noProof/>
-        </w:rPr>
-      </w:pPr>
-      <w:r>
-        <w:rPr>
-          <w:noProof/>
-        </w:rPr>
-        <w:lastRenderedPageBreak/>
         <w:t>Voice Commands</w:t>
       </w:r>
     </w:p>

</xml_diff>

<commit_message>
voicecontrol autostart bug fixes
</commit_message>
<xml_diff>
--- a/voicecontrol2/Readme.docx
+++ b/voicecontrol2/Readme.docx
@@ -63,127 +63,55 @@
         <w:pStyle w:val="Heading2"/>
       </w:pPr>
       <w:r>
-        <w:t>Download and i</w:t>
-      </w:r>
-      <w:bookmarkStart w:id="0" w:name="_GoBack"/>
-      <w:bookmarkEnd w:id="0"/>
-      <w:r>
-        <w:t>nstall</w:t>
-      </w:r>
-    </w:p>
-    <w:p>
-      <w:proofErr w:type="spellStart"/>
-      <w:proofErr w:type="gramStart"/>
+        <w:t>Download and install</w:t>
+      </w:r>
+    </w:p>
+    <w:p>
       <w:r>
         <w:rPr>
           <w:bCs/>
         </w:rPr>
-        <w:t>sudo</w:t>
-      </w:r>
-      <w:proofErr w:type="spellEnd"/>
-      <w:proofErr w:type="gramEnd"/>
+        <w:t>sudo apt-get install git-core</w:t>
+      </w:r>
+    </w:p>
+    <w:p>
       <w:r>
         <w:rPr>
           <w:bCs/>
         </w:rPr>
-        <w:t xml:space="preserve"> apt-get install </w:t>
-      </w:r>
-      <w:proofErr w:type="spellStart"/>
+        <w:t>git clone git://github.com/StevenHickson/PiAUISuite.git</w:t>
+      </w:r>
+    </w:p>
+    <w:p>
       <w:r>
         <w:rPr>
           <w:bCs/>
         </w:rPr>
-        <w:t>git</w:t>
-      </w:r>
-      <w:proofErr w:type="spellEnd"/>
+        <w:t>cd PiAUISuite/Install/</w:t>
+      </w:r>
+    </w:p>
+    <w:p>
       <w:r>
         <w:rPr>
           <w:bCs/>
         </w:rPr>
-        <w:t>-core</w:t>
-      </w:r>
-    </w:p>
-    <w:p>
-      <w:proofErr w:type="spellStart"/>
-      <w:proofErr w:type="gramStart"/>
-      <w:r>
-        <w:rPr>
-          <w:bCs/>
-        </w:rPr>
-        <w:t>git</w:t>
-      </w:r>
-      <w:proofErr w:type="spellEnd"/>
-      <w:proofErr w:type="gramEnd"/>
-      <w:r>
-        <w:rPr>
-          <w:bCs/>
-        </w:rPr>
-        <w:t xml:space="preserve"> clone git://github.com/StevenHickson/PiAUISuite.git</w:t>
-      </w:r>
-    </w:p>
-    <w:p>
-      <w:r>
-        <w:rPr>
-          <w:bCs/>
-        </w:rPr>
-        <w:t xml:space="preserve">cd </w:t>
-      </w:r>
-      <w:proofErr w:type="spellStart"/>
-      <w:r>
-        <w:rPr>
-          <w:bCs/>
-        </w:rPr>
-        <w:t>PiAUISuite</w:t>
-      </w:r>
-      <w:proofErr w:type="spellEnd"/>
-      <w:r>
-        <w:rPr>
-          <w:bCs/>
-        </w:rPr>
-        <w:t>/Install/</w:t>
-      </w:r>
-    </w:p>
-    <w:p>
-      <w:proofErr w:type="gramStart"/>
-      <w:r>
-        <w:rPr>
-          <w:bCs/>
-        </w:rPr>
-        <w:t>./</w:t>
-      </w:r>
-      <w:proofErr w:type="gramEnd"/>
-      <w:r>
-        <w:rPr>
-          <w:bCs/>
-        </w:rPr>
-        <w:t>InstallAUISuite.sh</w:t>
-      </w:r>
-    </w:p>
-    <w:p/>
+        <w:t>./InstallAUISuite.sh</w:t>
+      </w:r>
+    </w:p>
     <w:p>
       <w:pPr>
         <w:pStyle w:val="Heading1"/>
       </w:pPr>
       <w:r>
-        <w:t xml:space="preserve">Setup voice </w:t>
-      </w:r>
-      <w:proofErr w:type="spellStart"/>
-      <w:r>
-        <w:t>config</w:t>
-      </w:r>
-      <w:proofErr w:type="spellEnd"/>
+        <w:t>Setup voice config</w:t>
+      </w:r>
     </w:p>
     <w:p>
       <w:pPr>
         <w:pStyle w:val="Subtitle"/>
       </w:pPr>
-      <w:proofErr w:type="spellStart"/>
-      <w:r>
-        <w:t>Config</w:t>
-      </w:r>
-      <w:proofErr w:type="spellEnd"/>
-      <w:r>
-        <w:t xml:space="preserve"> video tutorial:</w:t>
+      <w:r>
+        <w:t>Config video tutorial:</w:t>
       </w:r>
       <w:r>
         <w:t xml:space="preserve"> </w:t>
@@ -209,370 +137,174 @@
       <w:r>
         <w:t xml:space="preserve">cd </w:t>
       </w:r>
-      <w:proofErr w:type="spellStart"/>
-      <w:r>
-        <w:t>PiAUISuite</w:t>
-      </w:r>
-      <w:proofErr w:type="spellEnd"/>
-      <w:r>
-        <w:t>/</w:t>
-      </w:r>
-      <w:proofErr w:type="spellStart"/>
-      <w:r>
-        <w:t>VoiceCommand</w:t>
-      </w:r>
-      <w:proofErr w:type="spellEnd"/>
-    </w:p>
-    <w:p>
-      <w:proofErr w:type="spellStart"/>
-      <w:proofErr w:type="gramStart"/>
-      <w:r>
-        <w:t>sudo</w:t>
-      </w:r>
-      <w:proofErr w:type="spellEnd"/>
-      <w:proofErr w:type="gramEnd"/>
-      <w:r>
-        <w:t xml:space="preserve"> </w:t>
-      </w:r>
-      <w:proofErr w:type="spellStart"/>
+      <w:r>
+        <w:t>PiAUISuite/VoiceCommand</w:t>
+      </w:r>
+    </w:p>
+    <w:p>
+      <w:r>
+        <w:t xml:space="preserve">sudo </w:t>
+      </w:r>
+      <w:r>
+        <w:t>voicecommand -s -f .commands.conf</w:t>
+      </w:r>
+    </w:p>
+    <w:p>
+      <w:pPr>
+        <w:pStyle w:val="Heading2"/>
+      </w:pPr>
+      <w:r>
+        <w:t>Config setup</w:t>
+      </w:r>
+    </w:p>
+    <w:p>
+      <w:r>
+        <w:t xml:space="preserve">sudo </w:t>
+      </w:r>
+      <w:r>
+        <w:t>voicecommand –e</w:t>
+      </w:r>
+    </w:p>
+    <w:p>
+      <w:r>
+        <w:t>#now copy &amp; paste command.conf to terminal</w:t>
+      </w:r>
+    </w:p>
+    <w:p>
+      <w:pPr>
+        <w:pStyle w:val="Heading1"/>
+      </w:pPr>
+      <w:r>
+        <w:t>Usage</w:t>
+      </w:r>
+    </w:p>
+    <w:p>
+      <w:pPr>
+        <w:pStyle w:val="Heading2"/>
+      </w:pPr>
+      <w:r>
+        <w:t>Running</w:t>
+      </w:r>
+    </w:p>
+    <w:p>
+      <w:r>
+        <w:t xml:space="preserve">pkill -9 arecord </w:t>
+      </w:r>
+    </w:p>
+    <w:p>
+      <w:r>
+        <w:t xml:space="preserve">sudo </w:t>
+      </w:r>
+      <w:r>
+        <w:t>voicecomman</w:t>
+      </w:r>
+      <w:r>
+        <w:t>d</w:t>
+      </w:r>
+    </w:p>
+    <w:p>
+      <w:pPr>
+        <w:pStyle w:val="Heading2"/>
+      </w:pPr>
+      <w:r>
+        <w:t>Run in background</w:t>
+      </w:r>
+    </w:p>
+    <w:p>
+      <w:r>
+        <w:t xml:space="preserve">pkill -9 arecord </w:t>
+      </w:r>
+    </w:p>
+    <w:p>
+      <w:r>
+        <w:t xml:space="preserve">sudo </w:t>
+      </w:r>
+      <w:bookmarkStart w:id="0" w:name="_GoBack"/>
+      <w:bookmarkEnd w:id="0"/>
       <w:r>
         <w:t>voicecommand</w:t>
       </w:r>
-      <w:proofErr w:type="spellEnd"/>
-      <w:r>
-        <w:t xml:space="preserve"> -s -f .</w:t>
-      </w:r>
-      <w:proofErr w:type="spellStart"/>
-      <w:r>
-        <w:t>commands.conf</w:t>
-      </w:r>
-      <w:proofErr w:type="spellEnd"/>
-    </w:p>
+      <w:r>
+        <w:t xml:space="preserve"> &amp;</w:t>
+      </w:r>
+    </w:p>
+    <w:p/>
     <w:p>
       <w:pPr>
         <w:pStyle w:val="Heading2"/>
-      </w:pPr>
-      <w:proofErr w:type="spellStart"/>
-      <w:r>
-        <w:t>Config</w:t>
-      </w:r>
-      <w:proofErr w:type="spellEnd"/>
-      <w:r>
-        <w:t xml:space="preserve"> setup</w:t>
-      </w:r>
-    </w:p>
-    <w:p>
-      <w:proofErr w:type="spellStart"/>
-      <w:proofErr w:type="gramStart"/>
-      <w:r>
-        <w:t>sudo</w:t>
-      </w:r>
-      <w:proofErr w:type="spellEnd"/>
-      <w:proofErr w:type="gramEnd"/>
-      <w:r>
-        <w:t xml:space="preserve"> </w:t>
-      </w:r>
-      <w:proofErr w:type="spellStart"/>
-      <w:r>
-        <w:t>voicecommand</w:t>
-      </w:r>
-      <w:proofErr w:type="spellEnd"/>
-      <w:r>
-        <w:t xml:space="preserve"> –e</w:t>
-      </w:r>
-    </w:p>
-    <w:p>
-      <w:r>
-        <w:t>#</w:t>
-      </w:r>
-      <w:proofErr w:type="gramStart"/>
-      <w:r>
-        <w:t>now</w:t>
-      </w:r>
-      <w:proofErr w:type="gramEnd"/>
-      <w:r>
-        <w:t xml:space="preserve"> copy &amp; paste </w:t>
-      </w:r>
-      <w:proofErr w:type="spellStart"/>
-      <w:r>
-        <w:t>command.conf</w:t>
-      </w:r>
-      <w:proofErr w:type="spellEnd"/>
-      <w:r>
-        <w:t xml:space="preserve"> to terminal</w:t>
-      </w:r>
-    </w:p>
-    <w:p/>
+        <w:rPr>
+          <w:noProof/>
+        </w:rPr>
+      </w:pPr>
+      <w:r>
+        <w:rPr>
+          <w:noProof/>
+        </w:rPr>
+        <w:t>Keyword</w:t>
+      </w:r>
+    </w:p>
+    <w:p>
+      <w:pPr>
+        <w:rPr>
+          <w:noProof/>
+        </w:rPr>
+      </w:pPr>
+      <w:r>
+        <w:rPr>
+          <w:noProof/>
+        </w:rPr>
+        <w:t>pi</w:t>
+      </w:r>
+    </w:p>
+    <w:p>
+      <w:pPr>
+        <w:rPr>
+          <w:noProof/>
+        </w:rPr>
+      </w:pPr>
+    </w:p>
     <w:p>
       <w:pPr>
         <w:pStyle w:val="Heading2"/>
-      </w:pPr>
-      <w:proofErr w:type="spellStart"/>
-      <w:r>
-        <w:t>Autostart</w:t>
-      </w:r>
-      <w:proofErr w:type="spellEnd"/>
-      <w:r>
-        <w:t xml:space="preserve"> at boot</w:t>
-      </w:r>
-    </w:p>
-    <w:p>
-      <w:proofErr w:type="spellStart"/>
-      <w:proofErr w:type="gramStart"/>
-      <w:r>
-        <w:t>sudo</w:t>
-      </w:r>
-      <w:proofErr w:type="spellEnd"/>
-      <w:proofErr w:type="gramEnd"/>
-      <w:r>
-        <w:t xml:space="preserve"> </w:t>
-      </w:r>
-      <w:proofErr w:type="spellStart"/>
-      <w:r>
-        <w:t>nano</w:t>
-      </w:r>
-      <w:proofErr w:type="spellEnd"/>
-      <w:r>
-        <w:t xml:space="preserve"> /</w:t>
-      </w:r>
-      <w:proofErr w:type="spellStart"/>
-      <w:r>
-        <w:t>etc</w:t>
-      </w:r>
-      <w:proofErr w:type="spellEnd"/>
-      <w:r>
-        <w:t>/</w:t>
-      </w:r>
-      <w:proofErr w:type="spellStart"/>
-      <w:r>
-        <w:t>init.d</w:t>
-      </w:r>
-      <w:proofErr w:type="spellEnd"/>
-      <w:r>
-        <w:t>/</w:t>
-      </w:r>
-      <w:proofErr w:type="spellStart"/>
-      <w:r>
-        <w:t>voicecommand</w:t>
-      </w:r>
-      <w:proofErr w:type="spellEnd"/>
-    </w:p>
-    <w:p>
-      <w:proofErr w:type="spellStart"/>
-      <w:proofErr w:type="gramStart"/>
-      <w:r>
-        <w:t>sudo</w:t>
-      </w:r>
-      <w:proofErr w:type="spellEnd"/>
-      <w:proofErr w:type="gramEnd"/>
-      <w:r>
-        <w:t xml:space="preserve"> </w:t>
-      </w:r>
-      <w:proofErr w:type="spellStart"/>
-      <w:r>
-        <w:t>chmod</w:t>
-      </w:r>
-      <w:proofErr w:type="spellEnd"/>
-      <w:r>
-        <w:t xml:space="preserve"> 755 /</w:t>
-      </w:r>
-      <w:proofErr w:type="spellStart"/>
-      <w:r>
-        <w:t>etc</w:t>
-      </w:r>
-      <w:proofErr w:type="spellEnd"/>
-      <w:r>
-        <w:t>/</w:t>
-      </w:r>
-      <w:proofErr w:type="spellStart"/>
-      <w:r>
-        <w:t>init.d</w:t>
-      </w:r>
-      <w:proofErr w:type="spellEnd"/>
-      <w:r>
-        <w:t>/</w:t>
-      </w:r>
-      <w:proofErr w:type="spellStart"/>
-      <w:r>
-        <w:t>voicecommand</w:t>
-      </w:r>
-      <w:proofErr w:type="spellEnd"/>
-    </w:p>
-    <w:p>
-      <w:proofErr w:type="spellStart"/>
-      <w:proofErr w:type="gramStart"/>
-      <w:r>
-        <w:t>sudo</w:t>
-      </w:r>
-      <w:proofErr w:type="spellEnd"/>
-      <w:proofErr w:type="gramEnd"/>
-      <w:r>
-        <w:t xml:space="preserve"> update-</w:t>
-      </w:r>
-      <w:proofErr w:type="spellStart"/>
-      <w:r>
-        <w:t>rc.d</w:t>
-      </w:r>
-      <w:proofErr w:type="spellEnd"/>
-      <w:r>
-        <w:t xml:space="preserve"> </w:t>
-      </w:r>
-      <w:proofErr w:type="spellStart"/>
-      <w:r>
-        <w:t>voicecommand</w:t>
-      </w:r>
-      <w:proofErr w:type="spellEnd"/>
-      <w:r>
-        <w:t xml:space="preserve"> defaults</w:t>
-      </w:r>
-    </w:p>
-    <w:p/>
-    <w:p>
-      <w:pPr>
-        <w:pStyle w:val="Heading2"/>
-      </w:pPr>
-      <w:r>
-        <w:t xml:space="preserve">Remove </w:t>
-      </w:r>
-      <w:proofErr w:type="spellStart"/>
-      <w:r>
-        <w:t>Autostart</w:t>
-      </w:r>
-      <w:proofErr w:type="spellEnd"/>
-      <w:r>
-        <w:t xml:space="preserve"> at boot</w:t>
-      </w:r>
-    </w:p>
-    <w:p>
-      <w:proofErr w:type="spellStart"/>
-      <w:proofErr w:type="gramStart"/>
-      <w:r>
-        <w:t>sudo</w:t>
-      </w:r>
-      <w:proofErr w:type="spellEnd"/>
-      <w:proofErr w:type="gramEnd"/>
-      <w:r>
-        <w:t xml:space="preserve"> </w:t>
-      </w:r>
-      <w:r>
-        <w:t>update-</w:t>
-      </w:r>
-      <w:proofErr w:type="spellStart"/>
-      <w:r>
-        <w:t>rc.d</w:t>
-      </w:r>
-      <w:proofErr w:type="spellEnd"/>
-      <w:r>
-        <w:t xml:space="preserve"> -f </w:t>
-      </w:r>
-      <w:proofErr w:type="spellStart"/>
-      <w:r>
-        <w:t>voicecommand</w:t>
-      </w:r>
-      <w:proofErr w:type="spellEnd"/>
-      <w:r>
-        <w:t xml:space="preserve"> </w:t>
-      </w:r>
-      <w:r>
-        <w:t>remove</w:t>
-      </w:r>
-    </w:p>
-    <w:p>
-      <w:proofErr w:type="spellStart"/>
-      <w:proofErr w:type="gramStart"/>
-      <w:r>
-        <w:t>sudo</w:t>
-      </w:r>
-      <w:proofErr w:type="spellEnd"/>
-      <w:proofErr w:type="gramEnd"/>
-      <w:r>
-        <w:t xml:space="preserve"> </w:t>
-      </w:r>
-      <w:proofErr w:type="spellStart"/>
-      <w:r>
-        <w:t>rm</w:t>
-      </w:r>
-      <w:proofErr w:type="spellEnd"/>
-      <w:r>
-        <w:t xml:space="preserve"> </w:t>
-      </w:r>
-      <w:r>
-        <w:t>/</w:t>
-      </w:r>
-      <w:proofErr w:type="spellStart"/>
-      <w:r>
-        <w:t>etc</w:t>
-      </w:r>
-      <w:proofErr w:type="spellEnd"/>
-      <w:r>
-        <w:t>/</w:t>
-      </w:r>
-      <w:proofErr w:type="spellStart"/>
-      <w:r>
-        <w:t>init.d</w:t>
-      </w:r>
-      <w:proofErr w:type="spellEnd"/>
-      <w:r>
-        <w:t>/</w:t>
-      </w:r>
-      <w:proofErr w:type="spellStart"/>
-      <w:r>
-        <w:t>voicecommand</w:t>
-      </w:r>
-      <w:proofErr w:type="spellEnd"/>
-    </w:p>
-    <w:p>
-      <w:pPr>
-        <w:pStyle w:val="Heading1"/>
-      </w:pPr>
-      <w:r>
-        <w:t>Usage</w:t>
-      </w:r>
-    </w:p>
-    <w:p>
-      <w:pPr>
-        <w:pStyle w:val="Heading2"/>
-      </w:pPr>
-      <w:r>
-        <w:t>Running</w:t>
-      </w:r>
-    </w:p>
-    <w:p>
-      <w:proofErr w:type="spellStart"/>
-      <w:proofErr w:type="gramStart"/>
-      <w:r>
-        <w:t>pkill</w:t>
-      </w:r>
-      <w:proofErr w:type="spellEnd"/>
-      <w:proofErr w:type="gramEnd"/>
-      <w:r>
-        <w:t xml:space="preserve"> -9 </w:t>
-      </w:r>
-      <w:proofErr w:type="spellStart"/>
-      <w:r>
-        <w:t>arecord</w:t>
-      </w:r>
-      <w:proofErr w:type="spellEnd"/>
-      <w:r>
-        <w:t xml:space="preserve"> </w:t>
-      </w:r>
-    </w:p>
-    <w:p>
-      <w:proofErr w:type="spellStart"/>
-      <w:proofErr w:type="gramStart"/>
-      <w:r>
-        <w:t>voicecomman</w:t>
-      </w:r>
-      <w:r>
-        <w:t>d</w:t>
-      </w:r>
-      <w:proofErr w:type="spellEnd"/>
-      <w:proofErr w:type="gramEnd"/>
-    </w:p>
-    <w:p/>
-    <w:p>
-      <w:pPr>
-        <w:pStyle w:val="Heading2"/>
+        <w:rPr>
+          <w:noProof/>
+        </w:rPr>
+      </w:pPr>
+      <w:r>
+        <w:rPr>
+          <w:noProof/>
+        </w:rPr>
+        <w:t>Voice Commands</w:t>
+      </w:r>
+    </w:p>
+    <w:p>
+      <w:pPr>
+        <w:rPr>
+          <w:noProof/>
+        </w:rPr>
+      </w:pPr>
+      <w:r>
+        <w:rPr>
+          <w:noProof/>
+        </w:rPr>
+        <w:t>hi</w:t>
+      </w:r>
+    </w:p>
+    <w:p>
+      <w:pPr>
+        <w:rPr>
+          <w:noProof/>
+        </w:rPr>
+      </w:pPr>
+      <w:r>
+        <w:rPr>
+          <w:noProof/>
+        </w:rPr>
+        <w:t>Walls on</w:t>
+      </w:r>
+    </w:p>
+    <w:p>
+      <w:pPr>
         <w:rPr>
           <w:noProof/>
         </w:rPr>
@@ -582,79 +314,6 @@
           <w:noProof/>
         </w:rPr>
         <w:lastRenderedPageBreak/>
-        <w:t>Keyword</w:t>
-      </w:r>
-    </w:p>
-    <w:p>
-      <w:pPr>
-        <w:rPr>
-          <w:noProof/>
-        </w:rPr>
-      </w:pPr>
-      <w:r>
-        <w:rPr>
-          <w:noProof/>
-        </w:rPr>
-        <w:t>pi</w:t>
-      </w:r>
-    </w:p>
-    <w:p>
-      <w:pPr>
-        <w:rPr>
-          <w:noProof/>
-        </w:rPr>
-      </w:pPr>
-    </w:p>
-    <w:p>
-      <w:pPr>
-        <w:pStyle w:val="Heading2"/>
-        <w:rPr>
-          <w:noProof/>
-        </w:rPr>
-      </w:pPr>
-      <w:r>
-        <w:rPr>
-          <w:noProof/>
-        </w:rPr>
-        <w:t>Voice Commands</w:t>
-      </w:r>
-    </w:p>
-    <w:p>
-      <w:pPr>
-        <w:rPr>
-          <w:noProof/>
-        </w:rPr>
-      </w:pPr>
-      <w:r>
-        <w:rPr>
-          <w:noProof/>
-        </w:rPr>
-        <w:t>hi</w:t>
-      </w:r>
-    </w:p>
-    <w:p>
-      <w:pPr>
-        <w:rPr>
-          <w:noProof/>
-        </w:rPr>
-      </w:pPr>
-      <w:r>
-        <w:rPr>
-          <w:noProof/>
-        </w:rPr>
-        <w:t>Walls on</w:t>
-      </w:r>
-    </w:p>
-    <w:p>
-      <w:pPr>
-        <w:rPr>
-          <w:noProof/>
-        </w:rPr>
-      </w:pPr>
-      <w:r>
-        <w:rPr>
-          <w:noProof/>
-        </w:rPr>
         <w:t>Walls off</w:t>
       </w:r>
     </w:p>
@@ -717,61 +376,20 @@
         <w:pStyle w:val="Heading2"/>
       </w:pPr>
       <w:r>
-        <w:t xml:space="preserve">Echo back text with </w:t>
-      </w:r>
-      <w:proofErr w:type="gramStart"/>
-      <w:r>
-        <w:t>voice(</w:t>
-      </w:r>
-      <w:proofErr w:type="gramEnd"/>
-      <w:r>
-        <w:t>Text to voice)</w:t>
-      </w:r>
-    </w:p>
-    <w:p>
-      <w:proofErr w:type="spellStart"/>
-      <w:proofErr w:type="gramStart"/>
-      <w:r>
-        <w:t>tts</w:t>
-      </w:r>
-      <w:proofErr w:type="spellEnd"/>
-      <w:proofErr w:type="gramEnd"/>
-      <w:r>
-        <w:t xml:space="preserve"> ‘{COMMAND}’ 2&gt;/</w:t>
-      </w:r>
-      <w:proofErr w:type="spellStart"/>
-      <w:r>
-        <w:t>dev</w:t>
-      </w:r>
-      <w:proofErr w:type="spellEnd"/>
-      <w:r>
-        <w:t>/null</w:t>
-      </w:r>
-    </w:p>
-    <w:p>
-      <w:proofErr w:type="gramStart"/>
-      <w:r>
-        <w:t>example</w:t>
-      </w:r>
-      <w:proofErr w:type="gramEnd"/>
-      <w:r>
-        <w:t xml:space="preserve">: </w:t>
-      </w:r>
-      <w:proofErr w:type="spellStart"/>
-      <w:r>
-        <w:t>tts</w:t>
-      </w:r>
-      <w:proofErr w:type="spellEnd"/>
-      <w:r>
-        <w:t xml:space="preserve"> 'hello world' 2&gt;/</w:t>
-      </w:r>
-      <w:proofErr w:type="spellStart"/>
-      <w:r>
-        <w:t>dev</w:t>
-      </w:r>
-      <w:proofErr w:type="spellEnd"/>
-      <w:r>
-        <w:t>/null</w:t>
+        <w:t>Echo back text with voice(Text to voice)</w:t>
+      </w:r>
+    </w:p>
+    <w:p>
+      <w:r>
+        <w:t>tts ‘{COMMAND}’ 2&gt;/dev/null</w:t>
+      </w:r>
+    </w:p>
+    <w:p>
+      <w:r>
+        <w:t xml:space="preserve">example: </w:t>
+      </w:r>
+      <w:r>
+        <w:t>tts 'hello world' 2&gt;/dev/null</w:t>
       </w:r>
     </w:p>
     <w:p/>
@@ -780,63 +398,25 @@
         <w:pStyle w:val="Heading2"/>
       </w:pPr>
       <w:r>
-        <w:t xml:space="preserve">Echo back voice with </w:t>
-      </w:r>
-      <w:proofErr w:type="gramStart"/>
-      <w:r>
-        <w:t>text(</w:t>
-      </w:r>
-      <w:proofErr w:type="gramEnd"/>
-      <w:r>
-        <w:t>Voice to text)</w:t>
+        <w:t>Echo back voice with text(Voice to text)</w:t>
       </w:r>
     </w:p>
     <w:p>
       <w:r>
         <w:t xml:space="preserve">cd </w:t>
       </w:r>
-      <w:proofErr w:type="spellStart"/>
-      <w:r>
-        <w:t>PiAUISuite</w:t>
-      </w:r>
-      <w:proofErr w:type="spellEnd"/>
-      <w:r>
-        <w:t>/</w:t>
-      </w:r>
-      <w:proofErr w:type="spellStart"/>
-      <w:r>
-        <w:t>VoiceCommand</w:t>
-      </w:r>
-      <w:proofErr w:type="spellEnd"/>
-    </w:p>
-    <w:p>
-      <w:proofErr w:type="spellStart"/>
-      <w:proofErr w:type="gramStart"/>
-      <w:r>
-        <w:t>pkill</w:t>
-      </w:r>
-      <w:proofErr w:type="spellEnd"/>
-      <w:proofErr w:type="gramEnd"/>
-      <w:r>
-        <w:t xml:space="preserve"> -9 </w:t>
-      </w:r>
-      <w:proofErr w:type="spellStart"/>
-      <w:r>
-        <w:t>arecord</w:t>
-      </w:r>
-      <w:proofErr w:type="spellEnd"/>
-      <w:r>
-        <w:t xml:space="preserve"> </w:t>
-      </w:r>
-    </w:p>
-    <w:p>
-      <w:proofErr w:type="gramStart"/>
-      <w:r>
-        <w:t>speech</w:t>
-      </w:r>
-      <w:proofErr w:type="gramEnd"/>
-      <w:r>
-        <w:t>-recog.sh</w:t>
+      <w:r>
+        <w:t>PiAUISuite/VoiceCommand</w:t>
+      </w:r>
+    </w:p>
+    <w:p>
+      <w:r>
+        <w:t xml:space="preserve">pkill -9 arecord </w:t>
+      </w:r>
+    </w:p>
+    <w:p>
+      <w:r>
+        <w:t>speech-recog.sh</w:t>
       </w:r>
     </w:p>
     <w:sectPr>
@@ -1268,6 +848,18 @@
       <w:color w:val="4F81BD" w:themeColor="accent1"/>
     </w:rPr>
   </w:style>
+  <w:style w:type="character" w:styleId="FollowedHyperlink">
+    <w:name w:val="FollowedHyperlink"/>
+    <w:basedOn w:val="DefaultParagraphFont"/>
+    <w:uiPriority w:val="99"/>
+    <w:semiHidden/>
+    <w:unhideWhenUsed/>
+    <w:rsid w:val="00E84FD2"/>
+    <w:rPr>
+      <w:color w:val="800080" w:themeColor="followedHyperlink"/>
+      <w:u w:val="single"/>
+    </w:rPr>
+  </w:style>
 </w:styles>
 </file>
 
@@ -1688,6 +1280,18 @@
       <w:i/>
       <w:iCs/>
       <w:color w:val="4F81BD" w:themeColor="accent1"/>
+    </w:rPr>
+  </w:style>
+  <w:style w:type="character" w:styleId="FollowedHyperlink">
+    <w:name w:val="FollowedHyperlink"/>
+    <w:basedOn w:val="DefaultParagraphFont"/>
+    <w:uiPriority w:val="99"/>
+    <w:semiHidden/>
+    <w:unhideWhenUsed/>
+    <w:rsid w:val="00E84FD2"/>
+    <w:rPr>
+      <w:color w:val="800080" w:themeColor="followedHyperlink"/>
+      <w:u w:val="single"/>
     </w:rPr>
   </w:style>
 </w:styles>

</xml_diff>

<commit_message>
bug fix autostarting service
</commit_message>
<xml_diff>
--- a/voicecontrol2/Readme.docx
+++ b/voicecontrol2/Readme.docx
@@ -193,40 +193,114 @@
     </w:p>
     <w:p>
       <w:r>
+        <w:t>voicecomman</w:t>
+      </w:r>
+      <w:r>
+        <w:t>d</w:t>
+      </w:r>
+    </w:p>
+    <w:p>
+      <w:pPr>
+        <w:pStyle w:val="Heading2"/>
+      </w:pPr>
+      <w:r>
+        <w:t>Run in background</w:t>
+      </w:r>
+    </w:p>
+    <w:p>
+      <w:r>
+        <w:t xml:space="preserve">pkill -9 arecord </w:t>
+      </w:r>
+    </w:p>
+    <w:p>
+      <w:r>
+        <w:t>voicecommand &amp;</w:t>
+      </w:r>
+    </w:p>
+    <w:p/>
+    <w:p>
+      <w:pPr>
+        <w:pStyle w:val="Heading2"/>
+      </w:pPr>
+      <w:r>
+        <w:t>Autostart</w:t>
+      </w:r>
+    </w:p>
+    <w:p>
+      <w:r>
+        <w:t>copy voicecommand to</w:t>
+      </w:r>
+      <w:r>
+        <w:t xml:space="preserve"> /etc/init.d/</w:t>
+      </w:r>
+      <w:r>
+        <w:t>voicecommand</w:t>
+      </w:r>
+    </w:p>
+    <w:p>
+      <w:r>
+        <w:t>sudo chmod 755 /etc/init.d/</w:t>
+      </w:r>
+      <w:r>
+        <w:t>voicecommand</w:t>
+      </w:r>
+    </w:p>
+    <w:p>
+      <w:r>
+        <w:t xml:space="preserve">sudo update-rc.d </w:t>
+      </w:r>
+      <w:r>
+        <w:t>voicecommand</w:t>
+      </w:r>
+      <w:r>
+        <w:t xml:space="preserve"> </w:t>
+      </w:r>
+      <w:r>
+        <w:t>defaults</w:t>
+      </w:r>
+      <w:r>
+        <w:t xml:space="preserve"> 100</w:t>
+      </w:r>
+    </w:p>
+    <w:p/>
+    <w:p>
+      <w:pPr>
+        <w:pStyle w:val="Heading2"/>
+      </w:pPr>
+      <w:r>
+        <w:lastRenderedPageBreak/>
+        <w:t>Remove autostarting</w:t>
+      </w:r>
+    </w:p>
+    <w:p>
+      <w:r>
         <w:t xml:space="preserve">sudo </w:t>
       </w:r>
       <w:r>
-        <w:t>voicecomman</w:t>
-      </w:r>
-      <w:r>
-        <w:t>d</w:t>
-      </w:r>
-    </w:p>
-    <w:p>
-      <w:pPr>
-        <w:pStyle w:val="Heading2"/>
-      </w:pPr>
-      <w:r>
-        <w:t>Run in background</w:t>
-      </w:r>
-    </w:p>
-    <w:p>
-      <w:r>
-        <w:t xml:space="preserve">pkill -9 arecord </w:t>
-      </w:r>
-    </w:p>
-    <w:p>
-      <w:r>
-        <w:t xml:space="preserve">sudo </w:t>
+        <w:t xml:space="preserve">update-rc.d -f </w:t>
+      </w:r>
+      <w:r>
+        <w:t>voicecommand</w:t>
+      </w:r>
+      <w:r>
+        <w:t xml:space="preserve"> </w:t>
+      </w:r>
+      <w:r>
+        <w:t>remove</w:t>
+      </w:r>
+    </w:p>
+    <w:p>
+      <w:r>
+        <w:t xml:space="preserve">sudo rm </w:t>
+      </w:r>
+      <w:r>
+        <w:t>/etc/init.d/</w:t>
       </w:r>
       <w:bookmarkStart w:id="0" w:name="_GoBack"/>
       <w:bookmarkEnd w:id="0"/>
       <w:r>
         <w:t>voicecommand</w:t>
       </w:r>
-      <w:r>
-        <w:t xml:space="preserve"> &amp;</w:t>
-      </w:r>
     </w:p>
     <w:p/>
     <w:p>
@@ -313,7 +387,6 @@
         <w:rPr>
           <w:noProof/>
         </w:rPr>
-        <w:lastRenderedPageBreak/>
         <w:t>Walls off</w:t>
       </w:r>
     </w:p>

</xml_diff>